<commit_message>
Adds test case TCC1 and diagram description for iteration 1
</commit_message>
<xml_diff>
--- a/Documents/Implementation plan iteration 1.docx
+++ b/Documents/Implementation plan iteration 1.docx
@@ -29,8 +29,6 @@
         </w:rPr>
         <w:t>Project course in computer science 1DV508</w:t>
       </w:r>
-      <w:bookmarkStart w:id="0" w:name="_GoBack"/>
-      <w:bookmarkEnd w:id="0"/>
     </w:p>
     <w:p>
       <w:pPr>
@@ -124,11 +122,13 @@
           <w:p>
             <w:pPr>
               <w:rPr>
-                <w:lang w:val="en-US"/>
-              </w:rPr>
-            </w:pPr>
-            <w:r>
-              <w:rPr>
+                <w:b w:val="0"/>
+                <w:lang w:val="en-US"/>
+              </w:rPr>
+            </w:pPr>
+            <w:r>
+              <w:rPr>
+                <w:b w:val="0"/>
                 <w:lang w:val="en-US"/>
               </w:rPr>
               <w:t>Create model foundation</w:t>
@@ -169,7 +169,7 @@
               <w:rPr>
                 <w:lang w:val="en-US"/>
               </w:rPr>
-              <w:t>?</w:t>
+              <w:t>-</w:t>
             </w:r>
           </w:p>
         </w:tc>
@@ -183,11 +183,13 @@
           <w:p>
             <w:pPr>
               <w:rPr>
-                <w:lang w:val="en-US"/>
-              </w:rPr>
-            </w:pPr>
-            <w:r>
-              <w:rPr>
+                <w:b w:val="0"/>
+                <w:lang w:val="en-US"/>
+              </w:rPr>
+            </w:pPr>
+            <w:r>
+              <w:rPr>
+                <w:b w:val="0"/>
                 <w:lang w:val="en-US"/>
               </w:rPr>
               <w:t>Create view foundation</w:t>
@@ -205,28 +207,12 @@
                 <w:lang w:val="en-US"/>
               </w:rPr>
             </w:pPr>
-            <w:proofErr w:type="spellStart"/>
-            <w:r>
-              <w:rPr>
-                <w:lang w:val="en-US"/>
-              </w:rPr>
-              <w:t>Jesper</w:t>
-            </w:r>
-            <w:proofErr w:type="spellEnd"/>
-            <w:r>
-              <w:rPr>
-                <w:lang w:val="en-US"/>
-              </w:rPr>
-              <w:t xml:space="preserve">, </w:t>
-            </w:r>
-            <w:proofErr w:type="spellStart"/>
-            <w:r>
-              <w:rPr>
-                <w:lang w:val="en-US"/>
-              </w:rPr>
-              <w:t>Zacky</w:t>
-            </w:r>
-            <w:proofErr w:type="spellEnd"/>
+            <w:r>
+              <w:rPr>
+                <w:lang w:val="en-US"/>
+              </w:rPr>
+              <w:t>Jesper, Zacky</w:t>
+            </w:r>
           </w:p>
         </w:tc>
         <w:tc>
@@ -244,7 +230,7 @@
               <w:rPr>
                 <w:lang w:val="en-US"/>
               </w:rPr>
-              <w:t>?</w:t>
+              <w:t>-</w:t>
             </w:r>
           </w:p>
         </w:tc>
@@ -261,11 +247,13 @@
           <w:p>
             <w:pPr>
               <w:rPr>
-                <w:lang w:val="en-US"/>
-              </w:rPr>
-            </w:pPr>
-            <w:r>
-              <w:rPr>
+                <w:b w:val="0"/>
+                <w:lang w:val="en-US"/>
+              </w:rPr>
+            </w:pPr>
+            <w:r>
+              <w:rPr>
+                <w:b w:val="0"/>
                 <w:lang w:val="en-US"/>
               </w:rPr>
               <w:t>Create controller foundation</w:t>
@@ -306,7 +294,7 @@
               <w:rPr>
                 <w:lang w:val="en-US"/>
               </w:rPr>
-              <w:t>?</w:t>
+              <w:t>-</w:t>
             </w:r>
           </w:p>
         </w:tc>
@@ -320,11 +308,13 @@
           <w:p>
             <w:pPr>
               <w:rPr>
-                <w:lang w:val="en-US"/>
-              </w:rPr>
-            </w:pPr>
-            <w:r>
-              <w:rPr>
+                <w:b w:val="0"/>
+                <w:lang w:val="en-US"/>
+              </w:rPr>
+            </w:pPr>
+            <w:r>
+              <w:rPr>
+                <w:b w:val="0"/>
                 <w:lang w:val="en-US"/>
               </w:rPr>
               <w:t>Design and implement communication between model, view and controller</w:t>
@@ -365,8 +355,10 @@
               <w:rPr>
                 <w:lang w:val="en-US"/>
               </w:rPr>
-              <w:t>?</w:t>
-            </w:r>
+              <w:t>TCC1</w:t>
+            </w:r>
+            <w:bookmarkStart w:id="0" w:name="_GoBack"/>
+            <w:bookmarkEnd w:id="0"/>
           </w:p>
         </w:tc>
       </w:tr>

</xml_diff>